<commit_message>
Super bowl sunday update
</commit_message>
<xml_diff>
--- a/CSC Pgm Rvw Report Spring 2021.docx
+++ b/CSC Pgm Rvw Report Spring 2021.docx
@@ -131,8 +131,13 @@
       <w:pPr>
         <w:jc w:val="both"/>
       </w:pPr>
-      <w:r>
-        <w:t>One page Executive Summary</w:t>
+      <w:proofErr w:type="gramStart"/>
+      <w:r>
+        <w:t>One page</w:t>
+      </w:r>
+      <w:proofErr w:type="gramEnd"/>
+      <w:r>
+        <w:t xml:space="preserve"> Executive Summary</w:t>
       </w:r>
       <w:r>
         <w:t xml:space="preserve"> (written last)</w:t>
@@ -173,7 +178,15 @@
         <w:jc w:val="both"/>
       </w:pPr>
       <w:r>
-        <w:t xml:space="preserve">Aurora University periodically reviews its academic programs to confirm that they support its mission as “an inclusive community dedicated to the transformative power of learning…[that encourages] undergraduate and graduate students to discover what it takes to build meaningful and examined lives…[and that empowers them] to achieve lasting personal and professional success.” The University has established three goals of program review: </w:t>
+        <w:t>Aurora University periodically reviews its academic programs to confirm that they support its mission as “an inclusive community dedicated to the transformative power of learning</w:t>
+      </w:r>
+      <w:proofErr w:type="gramStart"/>
+      <w:r>
+        <w:t>…[</w:t>
+      </w:r>
+      <w:proofErr w:type="gramEnd"/>
+      <w:r>
+        <w:t xml:space="preserve">that encourages] undergraduate and graduate students to discover what it takes to build meaningful and examined lives…[and that empowers them] to achieve lasting personal and professional success.” The University has established three goals of program review: </w:t>
       </w:r>
     </w:p>
     <w:p>
@@ -281,7 +294,15 @@
         </w:numPr>
       </w:pPr>
       <w:r>
-        <w:t>Assessment of Smart Evals and other student feedback periodically gathered by faculty.</w:t>
+        <w:t xml:space="preserve">Assessment of Smart </w:t>
+      </w:r>
+      <w:proofErr w:type="spellStart"/>
+      <w:r>
+        <w:t>Evals</w:t>
+      </w:r>
+      <w:proofErr w:type="spellEnd"/>
+      <w:r>
+        <w:t xml:space="preserve"> and other student feedback periodically gathered by faculty.</w:t>
       </w:r>
     </w:p>
     <w:p>
@@ -1917,10 +1938,18 @@
         <w:t xml:space="preserve">in the </w:t>
       </w:r>
       <w:r>
-        <w:t xml:space="preserve">highly competitive </w:t>
-      </w:r>
-      <w:r>
-        <w:t xml:space="preserve"> tech field.   </w:t>
+        <w:t xml:space="preserve">highly </w:t>
+      </w:r>
+      <w:proofErr w:type="gramStart"/>
+      <w:r>
+        <w:t xml:space="preserve">competitive </w:t>
+      </w:r>
+      <w:r>
+        <w:t xml:space="preserve"> tech</w:t>
+      </w:r>
+      <w:proofErr w:type="gramEnd"/>
+      <w:r>
+        <w:t xml:space="preserve"> field.   </w:t>
       </w:r>
     </w:p>
     <w:p>
@@ -2089,10 +2118,18 @@
         <w:t>the last 5 years on average 15.7</w:t>
       </w:r>
       <w:r>
-        <w:t xml:space="preserve">% of the CSC majors are women. This percentage of women CSC majors has been very consistent over the last 5 years </w:t>
-      </w:r>
-      <w:r>
-        <w:t>. (S</w:t>
+        <w:t xml:space="preserve">% of the CSC majors are women. This percentage of women CSC majors has been very consistent over the last 5 </w:t>
+      </w:r>
+      <w:proofErr w:type="gramStart"/>
+      <w:r>
+        <w:t xml:space="preserve">years </w:t>
+      </w:r>
+      <w:r>
+        <w:t>.</w:t>
+      </w:r>
+      <w:proofErr w:type="gramEnd"/>
+      <w:r>
+        <w:t xml:space="preserve"> (S</w:t>
       </w:r>
       <w:r>
         <w:t xml:space="preserve">ee </w:t>
@@ -2131,6 +2168,7 @@
           <w:id w:val="1360167714"/>
           <w:citation/>
         </w:sdtPr>
+        <w:sdtEndPr/>
         <w:sdtContent>
           <w:r>
             <w:rPr>
@@ -2241,24 +2279,14 @@
       <w:r>
         <w:t xml:space="preserve">Figure </w:t>
       </w:r>
-      <w:r>
-        <w:fldChar w:fldCharType="begin"/>
-      </w:r>
-      <w:r>
-        <w:instrText xml:space="preserve"> SEQ Figure \* ARABIC </w:instrText>
-      </w:r>
-      <w:r>
-        <w:fldChar w:fldCharType="separate"/>
-      </w:r>
-      <w:r>
-        <w:rPr>
-          <w:noProof/>
-        </w:rPr>
-        <w:t>1</w:t>
-      </w:r>
-      <w:r>
-        <w:fldChar w:fldCharType="end"/>
-      </w:r>
+      <w:fldSimple w:instr=" SEQ Figure \* ARABIC ">
+        <w:r>
+          <w:rPr>
+            <w:noProof/>
+          </w:rPr>
+          <w:t>1</w:t>
+        </w:r>
+      </w:fldSimple>
       <w:r>
         <w:t>-Percent</w:t>
       </w:r>
@@ -2419,24 +2447,14 @@
       <w:r>
         <w:t xml:space="preserve">Figure </w:t>
       </w:r>
-      <w:r>
-        <w:fldChar w:fldCharType="begin"/>
-      </w:r>
-      <w:r>
-        <w:instrText xml:space="preserve"> SEQ Figure \* ARABIC </w:instrText>
-      </w:r>
-      <w:r>
-        <w:fldChar w:fldCharType="separate"/>
-      </w:r>
-      <w:r>
-        <w:rPr>
-          <w:noProof/>
-        </w:rPr>
-        <w:t>2</w:t>
-      </w:r>
-      <w:r>
-        <w:fldChar w:fldCharType="end"/>
-      </w:r>
+      <w:fldSimple w:instr=" SEQ Figure \* ARABIC ">
+        <w:r>
+          <w:rPr>
+            <w:noProof/>
+          </w:rPr>
+          <w:t>2</w:t>
+        </w:r>
+      </w:fldSimple>
       <w:r>
         <w:t>- Incoming CSC Majors Identification by Race</w:t>
       </w:r>
@@ -2534,24 +2552,14 @@
       <w:r>
         <w:t xml:space="preserve">Figure </w:t>
       </w:r>
-      <w:r>
-        <w:fldChar w:fldCharType="begin"/>
-      </w:r>
-      <w:r>
-        <w:instrText xml:space="preserve"> SEQ Figure \* ARABIC </w:instrText>
-      </w:r>
-      <w:r>
-        <w:fldChar w:fldCharType="separate"/>
-      </w:r>
-      <w:r>
-        <w:rPr>
-          <w:noProof/>
-        </w:rPr>
-        <w:t>2</w:t>
-      </w:r>
-      <w:r>
-        <w:fldChar w:fldCharType="end"/>
-      </w:r>
+      <w:fldSimple w:instr=" SEQ Figure \* ARABIC ">
+        <w:r>
+          <w:rPr>
+            <w:noProof/>
+          </w:rPr>
+          <w:t>2</w:t>
+        </w:r>
+      </w:fldSimple>
       <w:r>
         <w:t>- Incoming CSC Majors By Age</w:t>
       </w:r>
@@ -2653,7 +2661,15 @@
         <w:t>.” In addition, the University works to “empower our students to achieve lasting per</w:t>
       </w:r>
       <w:r>
-        <w:t xml:space="preserve">sonal and professional success.” AU has core values of  Excellence, Integrity, Citizenship and Continuous learning. </w:t>
+        <w:t xml:space="preserve">sonal and professional success.” AU has core values </w:t>
+      </w:r>
+      <w:proofErr w:type="gramStart"/>
+      <w:r>
+        <w:t>of  Excellence</w:t>
+      </w:r>
+      <w:proofErr w:type="gramEnd"/>
+      <w:r>
+        <w:t xml:space="preserve">, Integrity, Citizenship and Continuous learning. </w:t>
       </w:r>
     </w:p>
     <w:p>
@@ -2731,7 +2747,15 @@
         <w:t>Integrity –</w:t>
       </w:r>
       <w:r>
-        <w:t xml:space="preserve"> All CSC students take part in learning, discussion and in an in-depth writing initiative on Engineering ethics. During this time, they learn about the Software Engineering ethical Code, ethical frameworks for decisions and analyze through a major paper specific ethical dilemmas in Engineering. </w:t>
+        <w:t xml:space="preserve"> All CSC students take part in learning, discussion and in an in-depth writing initiative on Engineering ethics. During this time, they learn about the Software Engineering </w:t>
+      </w:r>
+      <w:proofErr w:type="gramStart"/>
+      <w:r>
+        <w:t>ethical</w:t>
+      </w:r>
+      <w:proofErr w:type="gramEnd"/>
+      <w:r>
+        <w:t xml:space="preserve"> Code, ethical frameworks for decisions and analyze through a major paper specific ethical dilemmas in Engineering. </w:t>
       </w:r>
     </w:p>
     <w:p>
@@ -2911,7 +2935,15 @@
         <w:ind w:left="1080"/>
       </w:pPr>
       <w:r>
-        <w:t>Table 2 compares average Smart Evaluation ratings earned in CSC courses between Fall 2016 and Fall 2020  to averages earned in all Arts and Sciences courses. As shown in this table, CSC courses rated less favorably than Arts and Sciences courses did generally</w:t>
+        <w:t xml:space="preserve">Table 2 compares average Smart Evaluation ratings earned in CSC courses between Fall 2016 and Fall </w:t>
+      </w:r>
+      <w:proofErr w:type="gramStart"/>
+      <w:r>
+        <w:t>2020  to</w:t>
+      </w:r>
+      <w:proofErr w:type="gramEnd"/>
+      <w:r>
+        <w:t xml:space="preserve"> averages earned in all Arts and Sciences courses. As shown in this table, CSC courses rated less favorably than Arts and Sciences courses did generally</w:t>
       </w:r>
       <w:r>
         <w:t xml:space="preserve"> on average by 4.5%</w:t>
@@ -3588,7 +3620,15 @@
         </w:rPr>
       </w:pPr>
       <w:r>
-        <w:t xml:space="preserve">Table 3. Smart Evaluation Results By </w:t>
+        <w:t xml:space="preserve">Table 3. Smart Evaluation Results </w:t>
+      </w:r>
+      <w:proofErr w:type="gramStart"/>
+      <w:r>
+        <w:t>By</w:t>
+      </w:r>
+      <w:proofErr w:type="gramEnd"/>
+      <w:r>
+        <w:t xml:space="preserve"> </w:t>
       </w:r>
       <w:r>
         <w:t>Full-Time Professor (with &gt;= 9 CSC courses)</w:t>
@@ -5450,25 +5490,694 @@
     <w:p>
       <w:pPr>
         <w:pStyle w:val="BodyTextIndent"/>
-        <w:numPr>
-          <w:ilvl w:val="0"/>
-          <w:numId w:val="8"/>
-        </w:numPr>
-      </w:pPr>
-      <w:r>
-        <w:t>Quality of curriculum</w:t>
-      </w:r>
-      <w:r>
-        <w:t xml:space="preserve"> - W</w:t>
-      </w:r>
-      <w:r>
-        <w:t xml:space="preserve">hat do the reports suggest about the quality of the </w:t>
+        <w:ind w:left="1080"/>
+      </w:pPr>
+      <w:r>
+        <w:t>In order to better analyze</w:t>
+      </w:r>
+      <w:r>
+        <w:t xml:space="preserve"> the quality of instruction, </w:t>
+      </w:r>
+      <w:proofErr w:type="spellStart"/>
+      <w:r>
+        <w:t>lets</w:t>
+      </w:r>
+      <w:proofErr w:type="spellEnd"/>
+      <w:r>
+        <w:t xml:space="preserve"> look at only the “Recommend This Course” criterion. Figure x plots the number of occurrence of a “Recommend This Course” score that ranges in value from 0 to 1. Note how the bulk of this data lies above the 50</w:t>
+      </w:r>
+      <w:r>
+        <w:rPr>
+          <w:vertAlign w:val="superscript"/>
+        </w:rPr>
+        <w:t>th</w:t>
+      </w:r>
+      <w:r>
+        <w:t xml:space="preserve"> percentile. Its average value (.8) is dominated by the wide standard deviation in the data (.25). In other words, the lowest 10-15 percentiles of the data drag the overall results down. </w:t>
+      </w:r>
+    </w:p>
+    <w:p>
+      <w:pPr>
+        <w:pStyle w:val="BodyTextIndent"/>
+        <w:ind w:left="1080"/>
+      </w:pPr>
+      <w:r>
+        <w:rPr>
+          <w:noProof/>
+        </w:rPr>
+        <w:drawing>
+          <wp:inline distT="0" distB="0" distL="0" distR="0" wp14:anchorId="35E16B90" wp14:editId="23E83B2C">
+            <wp:extent cx="4514850" cy="2571750"/>
+            <wp:effectExtent l="0" t="0" r="0" b="0"/>
+            <wp:docPr id="2" name="Picture 2"/>
+            <wp:cNvGraphicFramePr>
+              <a:graphicFrameLocks xmlns:a="http://schemas.openxmlformats.org/drawingml/2006/main" noChangeAspect="1"/>
+            </wp:cNvGraphicFramePr>
+            <a:graphic xmlns:a="http://schemas.openxmlformats.org/drawingml/2006/main">
+              <a:graphicData uri="http://schemas.openxmlformats.org/drawingml/2006/picture">
+                <pic:pic xmlns:pic="http://schemas.openxmlformats.org/drawingml/2006/picture">
+                  <pic:nvPicPr>
+                    <pic:cNvPr id="1" name=""/>
+                    <pic:cNvPicPr/>
+                  </pic:nvPicPr>
+                  <pic:blipFill>
+                    <a:blip r:embed="rId13"/>
+                    <a:stretch>
+                      <a:fillRect/>
+                    </a:stretch>
+                  </pic:blipFill>
+                  <pic:spPr>
+                    <a:xfrm>
+                      <a:off x="0" y="0"/>
+                      <a:ext cx="4514850" cy="2571750"/>
+                    </a:xfrm>
+                    <a:prstGeom prst="rect">
+                      <a:avLst/>
+                    </a:prstGeom>
+                  </pic:spPr>
+                </pic:pic>
+              </a:graphicData>
+            </a:graphic>
+          </wp:inline>
+        </w:drawing>
+      </w:r>
+    </w:p>
+    <w:p>
+      <w:pPr>
+        <w:pStyle w:val="BodyTextIndent"/>
+      </w:pPr>
+      <w:r>
+        <w:t xml:space="preserve">If we drill down on the courses listed in the lowest 10 </w:t>
+      </w:r>
+      <w:r>
+        <w:t>percentiles</w:t>
+      </w:r>
+      <w:r>
+        <w:t xml:space="preserve"> of “Recommend This Course”</w:t>
+      </w:r>
+      <w:r>
+        <w:t xml:space="preserve">, we find </w:t>
+      </w:r>
+      <w:r>
+        <w:t xml:space="preserve">14 courses with ratings of .4 or lower. </w:t>
+      </w:r>
+      <w:r>
+        <w:t>Table X shows these fourteen courses</w:t>
+      </w:r>
+      <w:r>
+        <w:t xml:space="preserve">. If we sort the courses by “Communicates Clearly” these same courses </w:t>
+      </w:r>
+      <w:r>
+        <w:t xml:space="preserve">show up with </w:t>
       </w:r>
       <w:bookmarkStart w:id="0" w:name="_GoBack"/>
+      <w:r>
+        <w:t>these exceptions. Another section of CSC1700, a section of CSC2400</w:t>
+      </w:r>
+      <w:r>
+        <w:t xml:space="preserve">– C++, </w:t>
+      </w:r>
+      <w:r>
+        <w:t xml:space="preserve">a section of </w:t>
+      </w:r>
       <w:bookmarkEnd w:id="0"/>
       <w:r>
-        <w:t>curriculum and how the quality has changed over time? What do the reports suggest about actions that could be taken to improve quality of the curriculum?</w:t>
-      </w:r>
+        <w:t xml:space="preserve">CSC2650 (Data Structures) occurs with the same set of instructors. </w:t>
+      </w:r>
+    </w:p>
+    <w:p>
+      <w:pPr>
+        <w:pStyle w:val="BodyTextIndent"/>
+      </w:pPr>
+      <w:r>
+        <w:tab/>
+      </w:r>
+    </w:p>
+    <w:tbl>
+      <w:tblPr>
+        <w:tblStyle w:val="TableGrid"/>
+        <w:tblW w:w="10170" w:type="dxa"/>
+        <w:tblInd w:w="85" w:type="dxa"/>
+        <w:tblLook w:val="04A0" w:firstRow="1" w:lastRow="0" w:firstColumn="1" w:lastColumn="0" w:noHBand="0" w:noVBand="1"/>
+      </w:tblPr>
+      <w:tblGrid>
+        <w:gridCol w:w="2187"/>
+        <w:gridCol w:w="1509"/>
+        <w:gridCol w:w="1745"/>
+        <w:gridCol w:w="1640"/>
+        <w:gridCol w:w="3089"/>
+      </w:tblGrid>
+      <w:tr>
+        <w:tc>
+          <w:tcPr>
+            <w:tcW w:w="2187" w:type="dxa"/>
+          </w:tcPr>
+          <w:p>
+            <w:pPr>
+              <w:pStyle w:val="BodyTextIndent"/>
+              <w:ind w:left="0"/>
+              <w:rPr>
+                <w:b/>
+              </w:rPr>
+            </w:pPr>
+            <w:r>
+              <w:rPr>
+                <w:b/>
+              </w:rPr>
+              <w:t>Course</w:t>
+            </w:r>
+          </w:p>
+        </w:tc>
+        <w:tc>
+          <w:tcPr>
+            <w:tcW w:w="1509" w:type="dxa"/>
+          </w:tcPr>
+          <w:p>
+            <w:pPr>
+              <w:pStyle w:val="BodyTextIndent"/>
+              <w:ind w:left="0"/>
+              <w:rPr>
+                <w:b/>
+              </w:rPr>
+            </w:pPr>
+            <w:r>
+              <w:rPr>
+                <w:b/>
+              </w:rPr>
+              <w:t>Occurrences</w:t>
+            </w:r>
+          </w:p>
+        </w:tc>
+        <w:tc>
+          <w:tcPr>
+            <w:tcW w:w="1745" w:type="dxa"/>
+          </w:tcPr>
+          <w:p>
+            <w:pPr>
+              <w:pStyle w:val="BodyTextIndent"/>
+              <w:ind w:left="0"/>
+              <w:rPr>
+                <w:b/>
+              </w:rPr>
+            </w:pPr>
+            <w:r>
+              <w:rPr>
+                <w:b/>
+              </w:rPr>
+              <w:t>Course Type</w:t>
+            </w:r>
+          </w:p>
+        </w:tc>
+        <w:tc>
+          <w:tcPr>
+            <w:tcW w:w="1640" w:type="dxa"/>
+          </w:tcPr>
+          <w:p>
+            <w:pPr>
+              <w:pStyle w:val="BodyTextIndent"/>
+              <w:ind w:left="0"/>
+              <w:rPr>
+                <w:b/>
+              </w:rPr>
+            </w:pPr>
+            <w:r>
+              <w:rPr>
+                <w:b/>
+              </w:rPr>
+              <w:t>Semesters</w:t>
+            </w:r>
+          </w:p>
+        </w:tc>
+        <w:tc>
+          <w:tcPr>
+            <w:tcW w:w="3089" w:type="dxa"/>
+          </w:tcPr>
+          <w:p>
+            <w:pPr>
+              <w:pStyle w:val="BodyTextIndent"/>
+              <w:ind w:left="0"/>
+              <w:rPr>
+                <w:b/>
+              </w:rPr>
+            </w:pPr>
+            <w:r>
+              <w:rPr>
+                <w:b/>
+              </w:rPr>
+              <w:t>Comments</w:t>
+            </w:r>
+          </w:p>
+        </w:tc>
+      </w:tr>
+      <w:tr>
+        <w:tc>
+          <w:tcPr>
+            <w:tcW w:w="2187" w:type="dxa"/>
+          </w:tcPr>
+          <w:p>
+            <w:pPr>
+              <w:pStyle w:val="BodyTextIndent"/>
+              <w:ind w:left="0"/>
+            </w:pPr>
+            <w:r>
+              <w:t>CSC1010 – Introduction to CS</w:t>
+            </w:r>
+          </w:p>
+        </w:tc>
+        <w:tc>
+          <w:tcPr>
+            <w:tcW w:w="1509" w:type="dxa"/>
+          </w:tcPr>
+          <w:p>
+            <w:pPr>
+              <w:pStyle w:val="BodyTextIndent"/>
+              <w:ind w:left="0"/>
+            </w:pPr>
+            <w:r>
+              <w:t>5</w:t>
+            </w:r>
+          </w:p>
+        </w:tc>
+        <w:tc>
+          <w:tcPr>
+            <w:tcW w:w="1745" w:type="dxa"/>
+          </w:tcPr>
+          <w:p>
+            <w:pPr>
+              <w:pStyle w:val="BodyTextIndent"/>
+              <w:ind w:left="0"/>
+            </w:pPr>
+            <w:r>
+              <w:t>Gen Ed Non CSC Required</w:t>
+            </w:r>
+          </w:p>
+        </w:tc>
+        <w:tc>
+          <w:tcPr>
+            <w:tcW w:w="1640" w:type="dxa"/>
+          </w:tcPr>
+          <w:p>
+            <w:pPr>
+              <w:pStyle w:val="BodyTextIndent"/>
+              <w:ind w:left="0"/>
+            </w:pPr>
+            <w:r>
+              <w:t>S2020, F2019(2x), S2019, S2018</w:t>
+            </w:r>
+          </w:p>
+        </w:tc>
+        <w:tc>
+          <w:tcPr>
+            <w:tcW w:w="3089" w:type="dxa"/>
+          </w:tcPr>
+          <w:p>
+            <w:pPr>
+              <w:pStyle w:val="BodyTextIndent"/>
+              <w:ind w:left="0"/>
+            </w:pPr>
+            <w:r>
+              <w:t xml:space="preserve">2 unique instructors (both adjunct). 1 instructor occurs 4 times. </w:t>
+            </w:r>
+          </w:p>
+        </w:tc>
+      </w:tr>
+      <w:tr>
+        <w:tc>
+          <w:tcPr>
+            <w:tcW w:w="2187" w:type="dxa"/>
+          </w:tcPr>
+          <w:p>
+            <w:pPr>
+              <w:pStyle w:val="BodyTextIndent"/>
+              <w:ind w:left="0"/>
+            </w:pPr>
+            <w:r>
+              <w:t>CSC3800 – AI</w:t>
+            </w:r>
+          </w:p>
+        </w:tc>
+        <w:tc>
+          <w:tcPr>
+            <w:tcW w:w="1509" w:type="dxa"/>
+          </w:tcPr>
+          <w:p>
+            <w:pPr>
+              <w:pStyle w:val="BodyTextIndent"/>
+              <w:ind w:left="0"/>
+            </w:pPr>
+            <w:r>
+              <w:t>3</w:t>
+            </w:r>
+          </w:p>
+        </w:tc>
+        <w:tc>
+          <w:tcPr>
+            <w:tcW w:w="1745" w:type="dxa"/>
+          </w:tcPr>
+          <w:p>
+            <w:pPr>
+              <w:pStyle w:val="BodyTextIndent"/>
+              <w:ind w:left="0"/>
+            </w:pPr>
+            <w:r>
+              <w:t>CSC Elective</w:t>
+            </w:r>
+          </w:p>
+        </w:tc>
+        <w:tc>
+          <w:tcPr>
+            <w:tcW w:w="1640" w:type="dxa"/>
+          </w:tcPr>
+          <w:p>
+            <w:pPr>
+              <w:pStyle w:val="BodyTextIndent"/>
+              <w:ind w:left="0"/>
+            </w:pPr>
+            <w:r>
+              <w:t>D2016, D2018, F2020</w:t>
+            </w:r>
+          </w:p>
+        </w:tc>
+        <w:tc>
+          <w:tcPr>
+            <w:tcW w:w="3089" w:type="dxa"/>
+          </w:tcPr>
+          <w:p>
+            <w:pPr>
+              <w:pStyle w:val="BodyTextIndent"/>
+              <w:ind w:left="0"/>
+            </w:pPr>
+            <w:r>
+              <w:t>1 full time instructor</w:t>
+            </w:r>
+          </w:p>
+        </w:tc>
+      </w:tr>
+      <w:tr>
+        <w:tc>
+          <w:tcPr>
+            <w:tcW w:w="2187" w:type="dxa"/>
+          </w:tcPr>
+          <w:p>
+            <w:pPr>
+              <w:pStyle w:val="BodyTextIndent"/>
+              <w:ind w:left="0"/>
+            </w:pPr>
+            <w:r>
+              <w:t>CSC3100 – O/S</w:t>
+            </w:r>
+          </w:p>
+        </w:tc>
+        <w:tc>
+          <w:tcPr>
+            <w:tcW w:w="1509" w:type="dxa"/>
+          </w:tcPr>
+          <w:p>
+            <w:pPr>
+              <w:pStyle w:val="BodyTextIndent"/>
+              <w:ind w:left="0"/>
+            </w:pPr>
+            <w:r>
+              <w:t>2</w:t>
+            </w:r>
+          </w:p>
+        </w:tc>
+        <w:tc>
+          <w:tcPr>
+            <w:tcW w:w="1745" w:type="dxa"/>
+          </w:tcPr>
+          <w:p>
+            <w:pPr>
+              <w:pStyle w:val="BodyTextIndent"/>
+              <w:ind w:left="0"/>
+            </w:pPr>
+            <w:r>
+              <w:t>CSC Elective</w:t>
+            </w:r>
+          </w:p>
+        </w:tc>
+        <w:tc>
+          <w:tcPr>
+            <w:tcW w:w="1640" w:type="dxa"/>
+          </w:tcPr>
+          <w:p>
+            <w:pPr>
+              <w:pStyle w:val="BodyTextIndent"/>
+              <w:ind w:left="0"/>
+            </w:pPr>
+            <w:r>
+              <w:t>S2015,S2020</w:t>
+            </w:r>
+          </w:p>
+        </w:tc>
+        <w:tc>
+          <w:tcPr>
+            <w:tcW w:w="3089" w:type="dxa"/>
+          </w:tcPr>
+          <w:p>
+            <w:pPr>
+              <w:pStyle w:val="BodyTextIndent"/>
+              <w:ind w:left="0"/>
+            </w:pPr>
+            <w:r>
+              <w:t>1 full time instructor</w:t>
+            </w:r>
+          </w:p>
+        </w:tc>
+      </w:tr>
+      <w:tr>
+        <w:tc>
+          <w:tcPr>
+            <w:tcW w:w="2187" w:type="dxa"/>
+          </w:tcPr>
+          <w:p>
+            <w:pPr>
+              <w:pStyle w:val="BodyTextIndent"/>
+              <w:ind w:left="0"/>
+            </w:pPr>
+            <w:r>
+              <w:t>CSC4500 – Database</w:t>
+            </w:r>
+          </w:p>
+        </w:tc>
+        <w:tc>
+          <w:tcPr>
+            <w:tcW w:w="1509" w:type="dxa"/>
+          </w:tcPr>
+          <w:p>
+            <w:pPr>
+              <w:pStyle w:val="BodyTextIndent"/>
+              <w:ind w:left="0"/>
+            </w:pPr>
+            <w:r>
+              <w:t>2</w:t>
+            </w:r>
+          </w:p>
+        </w:tc>
+        <w:tc>
+          <w:tcPr>
+            <w:tcW w:w="1745" w:type="dxa"/>
+          </w:tcPr>
+          <w:p>
+            <w:pPr>
+              <w:pStyle w:val="BodyTextIndent"/>
+              <w:ind w:left="0"/>
+            </w:pPr>
+            <w:r>
+              <w:t>CSC Required</w:t>
+            </w:r>
+          </w:p>
+        </w:tc>
+        <w:tc>
+          <w:tcPr>
+            <w:tcW w:w="1640" w:type="dxa"/>
+          </w:tcPr>
+          <w:p>
+            <w:pPr>
+              <w:pStyle w:val="BodyTextIndent"/>
+              <w:ind w:left="0"/>
+            </w:pPr>
+            <w:r>
+              <w:t>F2020</w:t>
+            </w:r>
+          </w:p>
+        </w:tc>
+        <w:tc>
+          <w:tcPr>
+            <w:tcW w:w="3089" w:type="dxa"/>
+          </w:tcPr>
+          <w:p>
+            <w:pPr>
+              <w:pStyle w:val="BodyTextIndent"/>
+              <w:ind w:left="0"/>
+            </w:pPr>
+            <w:r>
+              <w:t>1 full time instructor</w:t>
+            </w:r>
+            <w:r>
+              <w:t xml:space="preserve"> during </w:t>
+            </w:r>
+            <w:proofErr w:type="spellStart"/>
+            <w:r>
+              <w:t>Covid</w:t>
+            </w:r>
+            <w:proofErr w:type="spellEnd"/>
+            <w:r>
+              <w:t xml:space="preserve"> change,</w:t>
+            </w:r>
+          </w:p>
+        </w:tc>
+      </w:tr>
+      <w:tr>
+        <w:tc>
+          <w:tcPr>
+            <w:tcW w:w="2187" w:type="dxa"/>
+          </w:tcPr>
+          <w:p>
+            <w:pPr>
+              <w:pStyle w:val="BodyTextIndent"/>
+              <w:ind w:left="0"/>
+            </w:pPr>
+            <w:r>
+              <w:t>CSCC 3610 – Data Structures</w:t>
+            </w:r>
+          </w:p>
+        </w:tc>
+        <w:tc>
+          <w:tcPr>
+            <w:tcW w:w="1509" w:type="dxa"/>
+          </w:tcPr>
+          <w:p>
+            <w:pPr>
+              <w:pStyle w:val="BodyTextIndent"/>
+              <w:ind w:left="0"/>
+            </w:pPr>
+            <w:r>
+              <w:t>1</w:t>
+            </w:r>
+          </w:p>
+        </w:tc>
+        <w:tc>
+          <w:tcPr>
+            <w:tcW w:w="1745" w:type="dxa"/>
+          </w:tcPr>
+          <w:p>
+            <w:pPr>
+              <w:pStyle w:val="BodyTextIndent"/>
+              <w:ind w:left="0"/>
+            </w:pPr>
+            <w:r>
+              <w:t>CSC Required</w:t>
+            </w:r>
+          </w:p>
+        </w:tc>
+        <w:tc>
+          <w:tcPr>
+            <w:tcW w:w="1640" w:type="dxa"/>
+          </w:tcPr>
+          <w:p>
+            <w:pPr>
+              <w:pStyle w:val="BodyTextIndent"/>
+              <w:ind w:left="0"/>
+            </w:pPr>
+            <w:r>
+              <w:t>F2019</w:t>
+            </w:r>
+          </w:p>
+        </w:tc>
+        <w:tc>
+          <w:tcPr>
+            <w:tcW w:w="3089" w:type="dxa"/>
+          </w:tcPr>
+          <w:p>
+            <w:pPr>
+              <w:pStyle w:val="BodyTextIndent"/>
+              <w:ind w:left="0"/>
+            </w:pPr>
+            <w:r>
+              <w:t>1 full time instructor</w:t>
+            </w:r>
+          </w:p>
+        </w:tc>
+      </w:tr>
+      <w:tr>
+        <w:tc>
+          <w:tcPr>
+            <w:tcW w:w="2187" w:type="dxa"/>
+          </w:tcPr>
+          <w:p>
+            <w:pPr>
+              <w:pStyle w:val="BodyTextIndent"/>
+              <w:ind w:left="0"/>
+            </w:pPr>
+            <w:r>
+              <w:t>CSC4210 Mobile App</w:t>
+            </w:r>
+          </w:p>
+        </w:tc>
+        <w:tc>
+          <w:tcPr>
+            <w:tcW w:w="1509" w:type="dxa"/>
+          </w:tcPr>
+          <w:p>
+            <w:pPr>
+              <w:pStyle w:val="BodyTextIndent"/>
+              <w:ind w:left="0"/>
+            </w:pPr>
+            <w:r>
+              <w:t>1</w:t>
+            </w:r>
+          </w:p>
+        </w:tc>
+        <w:tc>
+          <w:tcPr>
+            <w:tcW w:w="1745" w:type="dxa"/>
+          </w:tcPr>
+          <w:p>
+            <w:pPr>
+              <w:pStyle w:val="BodyTextIndent"/>
+              <w:ind w:left="0"/>
+            </w:pPr>
+            <w:r>
+              <w:t>CSC Elective</w:t>
+            </w:r>
+          </w:p>
+        </w:tc>
+        <w:tc>
+          <w:tcPr>
+            <w:tcW w:w="1640" w:type="dxa"/>
+          </w:tcPr>
+          <w:p>
+            <w:pPr>
+              <w:pStyle w:val="BodyTextIndent"/>
+              <w:ind w:left="0"/>
+            </w:pPr>
+            <w:r>
+              <w:t>S2018</w:t>
+            </w:r>
+          </w:p>
+        </w:tc>
+        <w:tc>
+          <w:tcPr>
+            <w:tcW w:w="3089" w:type="dxa"/>
+          </w:tcPr>
+          <w:p>
+            <w:pPr>
+              <w:pStyle w:val="BodyTextIndent"/>
+              <w:ind w:left="0"/>
+            </w:pPr>
+            <w:r>
+              <w:t xml:space="preserve">1 full time instructor added to the course with less than 1week prep time from the Math Department. </w:t>
+            </w:r>
+          </w:p>
+        </w:tc>
+      </w:tr>
+    </w:tbl>
+    <w:p>
+      <w:pPr>
+        <w:pStyle w:val="BodyTextIndent"/>
+        <w:ind w:left="1080"/>
+      </w:pPr>
     </w:p>
     <w:p>
       <w:pPr>
@@ -5479,242 +6188,14 @@
         </w:numPr>
       </w:pPr>
       <w:r>
-        <w:t>Quality of Curriculum</w:t>
-      </w:r>
-    </w:p>
-    <w:p>
-      <w:pPr>
-        <w:pStyle w:val="BodyTextIndent"/>
-      </w:pPr>
-    </w:p>
-    <w:p>
-      <w:pPr>
-        <w:pStyle w:val="BodyTextIndent"/>
-      </w:pPr>
-      <w:r>
-        <w:t xml:space="preserve">The Introduction to this program review mentions that the PSC major was redesigned during the 2016 – 2017 academic year. As noted, improvement in program quality and rigor, curriculum consolidation, alignment of courses to faculty expertise, and creation of a pathway to the MPA Plus One were among the reasons for the change. </w:t>
-      </w:r>
-    </w:p>
-    <w:p>
-      <w:pPr>
-        <w:pStyle w:val="BodyTextIndent"/>
-      </w:pPr>
-    </w:p>
-    <w:p>
-      <w:pPr>
-        <w:pStyle w:val="BodyTextIndent"/>
-      </w:pPr>
-      <w:r>
-        <w:t>Currently, PSC majors are required to complete ten courses totaling 40 semester hours. Course descriptions and sample syllabi have been posted to Moodle. Ideally, students complete courses as follows:</w:t>
-      </w:r>
-    </w:p>
-    <w:p>
-      <w:pPr>
-        <w:pStyle w:val="BodyTextIndent"/>
-      </w:pPr>
-    </w:p>
-    <w:p>
-      <w:pPr>
-        <w:pStyle w:val="BodyTextIndent"/>
-        <w:rPr>
-          <w:u w:val="single"/>
-        </w:rPr>
-      </w:pPr>
-      <w:r>
-        <w:tab/>
-      </w:r>
-      <w:r>
-        <w:rPr>
-          <w:u w:val="single"/>
-        </w:rPr>
-        <w:t>First Year</w:t>
-      </w:r>
-    </w:p>
-    <w:p>
-      <w:pPr>
-        <w:pStyle w:val="BodyTextIndent"/>
-      </w:pPr>
-      <w:r>
-        <w:tab/>
-        <w:t>PSC1050 Introduction to Public Policy</w:t>
-      </w:r>
-    </w:p>
-    <w:p>
-      <w:pPr>
-        <w:pStyle w:val="BodyTextIndent"/>
-      </w:pPr>
-      <w:r>
-        <w:tab/>
-        <w:t>PSC2160 Economics for Public Policy</w:t>
-      </w:r>
-    </w:p>
-    <w:p>
-      <w:pPr>
-        <w:pStyle w:val="BodyTextIndent"/>
-      </w:pPr>
-      <w:r>
-        <w:tab/>
-        <w:t>PSC2700 Research Methods for Public Policy</w:t>
-      </w:r>
-    </w:p>
-    <w:p>
-      <w:pPr>
-        <w:pStyle w:val="BodyTextIndent"/>
-      </w:pPr>
-    </w:p>
-    <w:p>
-      <w:pPr>
-        <w:pStyle w:val="BodyTextIndent"/>
-        <w:rPr>
-          <w:u w:val="single"/>
-        </w:rPr>
-      </w:pPr>
-      <w:r>
-        <w:tab/>
-      </w:r>
-      <w:r>
-        <w:rPr>
-          <w:u w:val="single"/>
-        </w:rPr>
-        <w:t>Second and Third Years</w:t>
-      </w:r>
-    </w:p>
-    <w:p>
-      <w:pPr>
-        <w:pStyle w:val="BodyTextIndent"/>
-        <w:rPr>
-          <w:u w:val="single"/>
-        </w:rPr>
-      </w:pPr>
-    </w:p>
-    <w:p>
-      <w:pPr>
-        <w:pStyle w:val="BodyTextIndent"/>
-      </w:pPr>
-      <w:r>
-        <w:tab/>
-        <w:t>PSC2550 Political Advocacy</w:t>
-      </w:r>
-    </w:p>
-    <w:p>
-      <w:pPr>
-        <w:pStyle w:val="BodyTextIndent"/>
-      </w:pPr>
-      <w:r>
-        <w:tab/>
-        <w:t>PSC2600 Designing Political Campaigns</w:t>
-      </w:r>
-    </w:p>
-    <w:p>
-      <w:pPr>
-        <w:pStyle w:val="BodyTextIndent"/>
-      </w:pPr>
-      <w:r>
-        <w:tab/>
-        <w:t>PSC3130 Gauging Public Opinion</w:t>
-      </w:r>
-    </w:p>
-    <w:p>
-      <w:pPr>
-        <w:pStyle w:val="BodyTextIndent"/>
-      </w:pPr>
-      <w:r>
-        <w:tab/>
-        <w:t>PSC3410 Pressing the Agenda: Politics of the Media</w:t>
-      </w:r>
-    </w:p>
-    <w:p>
-      <w:pPr>
-        <w:pStyle w:val="BodyTextIndent"/>
-      </w:pPr>
-      <w:r>
-        <w:tab/>
-        <w:t xml:space="preserve">PSC Issues-Based Policy Course (PSC 3300 Comparative Public Policy, PSC3340 U.S. </w:t>
-      </w:r>
-      <w:r>
-        <w:tab/>
-        <w:t>Domestic Policy, or PSC3380 U.S. Foreign Policy)</w:t>
-      </w:r>
-      <w:r>
-        <w:tab/>
-      </w:r>
-    </w:p>
-    <w:p>
-      <w:pPr>
-        <w:pStyle w:val="BodyTextIndent"/>
-      </w:pPr>
-    </w:p>
-    <w:p>
-      <w:pPr>
-        <w:pStyle w:val="BodyTextIndent"/>
-      </w:pPr>
-    </w:p>
-    <w:p>
-      <w:pPr>
-        <w:pStyle w:val="BodyTextIndent"/>
-      </w:pPr>
-    </w:p>
-    <w:p>
-      <w:pPr>
-        <w:pStyle w:val="BodyTextIndent"/>
-        <w:rPr>
-          <w:u w:val="single"/>
-        </w:rPr>
-      </w:pPr>
-      <w:r>
-        <w:tab/>
-      </w:r>
-      <w:r>
-        <w:rPr>
-          <w:u w:val="single"/>
-        </w:rPr>
-        <w:t>Fourth Year</w:t>
-      </w:r>
-    </w:p>
-    <w:p>
-      <w:pPr>
-        <w:pStyle w:val="BodyTextIndent"/>
-        <w:rPr>
-          <w:u w:val="single"/>
-        </w:rPr>
-      </w:pPr>
-    </w:p>
-    <w:p>
-      <w:pPr>
-        <w:pStyle w:val="BodyTextIndent"/>
-      </w:pPr>
-      <w:r>
-        <w:tab/>
-        <w:t>PSC4700 Capstone in Political Science and Public Policy</w:t>
-      </w:r>
-    </w:p>
-    <w:p>
-      <w:pPr>
-        <w:pStyle w:val="BodyTextIndent"/>
-      </w:pPr>
-      <w:r>
-        <w:tab/>
-        <w:t>PSC4830 Political Science and Public Policy Internship</w:t>
-      </w:r>
-    </w:p>
-    <w:p>
-      <w:pPr>
-        <w:pStyle w:val="BodyTextIndent"/>
-      </w:pPr>
-    </w:p>
-    <w:p>
-      <w:pPr>
-        <w:pStyle w:val="BodyTextIndent"/>
-      </w:pPr>
-      <w:r>
-        <w:t xml:space="preserve">In practice, students often take these courses out of order depending on when they declare the major, whether they have transferred to the university, and when courses are offered. This means that first year students may be enrolled in 3000 level classes, and graduating seniors might be enrolled in a 1000 or 2000 level class.  </w:t>
-      </w:r>
-    </w:p>
-    <w:p>
-      <w:pPr>
-        <w:pStyle w:val="BodyTextIndent"/>
-        <w:ind w:left="1080"/>
-      </w:pPr>
+        <w:t>Quality of curriculum</w:t>
+      </w:r>
+      <w:r>
+        <w:t xml:space="preserve"> - W</w:t>
+      </w:r>
+      <w:r>
+        <w:t>hat do the reports suggest about the quality of the curriculum and how the quality has changed over time? What do the reports suggest about actions that could be taken to improve quality of the curriculum?</w:t>
+      </w:r>
     </w:p>
     <w:p>
       <w:pPr>
@@ -5725,25 +6206,280 @@
         </w:numPr>
       </w:pPr>
       <w:r>
-        <w:lastRenderedPageBreak/>
-        <w:t>Quality of co-curriculum</w:t>
-      </w:r>
-      <w:r>
-        <w:t xml:space="preserve"> - W</w:t>
-      </w:r>
-      <w:r>
-        <w:t>hat do the reports suggest about the quality of the co-curriculum and how the quality has changed over time? What do the reports suggest about actions that could be taken to improve quality of co-curricular offerings?</w:t>
-      </w:r>
-    </w:p>
-    <w:p>
-      <w:pPr>
+        <w:t>Quality of Curriculum</w:t>
+      </w:r>
+    </w:p>
+    <w:p>
+      <w:pPr>
+        <w:pStyle w:val="BodyTextIndent"/>
+      </w:pPr>
+    </w:p>
+    <w:p>
+      <w:pPr>
+        <w:pStyle w:val="BodyTextIndent"/>
+      </w:pPr>
+      <w:r>
+        <w:t xml:space="preserve">The Introduction to this program review mentions that the PSC major was redesigned during the 2016 – 2017 academic year. As noted, improvement in program quality and rigor, curriculum consolidation, alignment of courses to faculty expertise, and creation of a pathway to the MPA Plus One were among the reasons for the change. </w:t>
+      </w:r>
+    </w:p>
+    <w:p>
+      <w:pPr>
+        <w:pStyle w:val="BodyTextIndent"/>
+      </w:pPr>
+      <w:r>
+        <w:tab/>
+      </w:r>
+    </w:p>
+    <w:p>
+      <w:pPr>
+        <w:pStyle w:val="BodyTextIndent"/>
+      </w:pPr>
+    </w:p>
+    <w:p>
+      <w:pPr>
+        <w:pStyle w:val="BodyTextIndent"/>
+      </w:pPr>
+    </w:p>
+    <w:p>
+      <w:pPr>
+        <w:pStyle w:val="BodyTextIndent"/>
+      </w:pPr>
+      <w:r>
+        <w:t xml:space="preserve">Currently, PSC majors are required to complete ten courses totaling 40 semester hours. Course descriptions and sample syllabi have been posted to Moodle. Ideally, </w:t>
+      </w:r>
+      <w:proofErr w:type="gramStart"/>
+      <w:r>
+        <w:t>students</w:t>
+      </w:r>
+      <w:proofErr w:type="gramEnd"/>
+      <w:r>
+        <w:t xml:space="preserve"> complete courses as follows:</w:t>
+      </w:r>
+    </w:p>
+    <w:p>
+      <w:pPr>
+        <w:pStyle w:val="BodyTextIndent"/>
+      </w:pPr>
+    </w:p>
+    <w:p>
+      <w:pPr>
+        <w:pStyle w:val="BodyTextIndent"/>
+        <w:rPr>
+          <w:u w:val="single"/>
+        </w:rPr>
+      </w:pPr>
+      <w:r>
+        <w:tab/>
+      </w:r>
+      <w:r>
+        <w:rPr>
+          <w:u w:val="single"/>
+        </w:rPr>
+        <w:t>First Year</w:t>
+      </w:r>
+    </w:p>
+    <w:p>
+      <w:pPr>
+        <w:pStyle w:val="BodyTextIndent"/>
+      </w:pPr>
+      <w:r>
+        <w:tab/>
+        <w:t>PSC1050 Introduction to Public Policy</w:t>
+      </w:r>
+    </w:p>
+    <w:p>
+      <w:pPr>
+        <w:pStyle w:val="BodyTextIndent"/>
+      </w:pPr>
+      <w:r>
+        <w:tab/>
+        <w:t>PSC2160 Economics for Public Policy</w:t>
+      </w:r>
+    </w:p>
+    <w:p>
+      <w:pPr>
+        <w:pStyle w:val="BodyTextIndent"/>
+      </w:pPr>
+      <w:r>
+        <w:tab/>
+        <w:t>PSC2700 Research Methods for Public Policy</w:t>
+      </w:r>
+    </w:p>
+    <w:p>
+      <w:pPr>
+        <w:pStyle w:val="BodyTextIndent"/>
+      </w:pPr>
+    </w:p>
+    <w:p>
+      <w:pPr>
+        <w:pStyle w:val="BodyTextIndent"/>
+        <w:rPr>
+          <w:u w:val="single"/>
+        </w:rPr>
+      </w:pPr>
+      <w:r>
+        <w:tab/>
+      </w:r>
+      <w:r>
+        <w:rPr>
+          <w:u w:val="single"/>
+        </w:rPr>
+        <w:t>Second and Third Years</w:t>
+      </w:r>
+    </w:p>
+    <w:p>
+      <w:pPr>
+        <w:pStyle w:val="BodyTextIndent"/>
+        <w:rPr>
+          <w:u w:val="single"/>
+        </w:rPr>
+      </w:pPr>
+    </w:p>
+    <w:p>
+      <w:pPr>
+        <w:pStyle w:val="BodyTextIndent"/>
+      </w:pPr>
+      <w:r>
+        <w:tab/>
+        <w:t>PSC2550 Political Advocacy</w:t>
+      </w:r>
+    </w:p>
+    <w:p>
+      <w:pPr>
+        <w:pStyle w:val="BodyTextIndent"/>
+      </w:pPr>
+      <w:r>
+        <w:tab/>
+        <w:t>PSC2600 Designing Political Campaigns</w:t>
+      </w:r>
+    </w:p>
+    <w:p>
+      <w:pPr>
+        <w:pStyle w:val="BodyTextIndent"/>
+      </w:pPr>
+      <w:r>
+        <w:tab/>
+        <w:t>PSC3130 Gauging Public Opinion</w:t>
+      </w:r>
+    </w:p>
+    <w:p>
+      <w:pPr>
+        <w:pStyle w:val="BodyTextIndent"/>
+      </w:pPr>
+      <w:r>
+        <w:tab/>
+        <w:t>PSC3410 Pressing the Agenda: Politics of the Media</w:t>
+      </w:r>
+    </w:p>
+    <w:p>
+      <w:pPr>
+        <w:pStyle w:val="BodyTextIndent"/>
+      </w:pPr>
+      <w:r>
+        <w:tab/>
+        <w:t xml:space="preserve">PSC Issues-Based Policy Course (PSC 3300 Comparative Public Policy, PSC3340 U.S. </w:t>
+      </w:r>
+      <w:r>
+        <w:tab/>
+        <w:t>Domestic Policy, or PSC3380 U.S. Foreign Policy)</w:t>
+      </w:r>
+      <w:r>
+        <w:tab/>
+      </w:r>
+    </w:p>
+    <w:p>
+      <w:pPr>
+        <w:pStyle w:val="BodyTextIndent"/>
+      </w:pPr>
+    </w:p>
+    <w:p>
+      <w:pPr>
+        <w:pStyle w:val="BodyTextIndent"/>
+      </w:pPr>
+    </w:p>
+    <w:p>
+      <w:pPr>
+        <w:pStyle w:val="BodyTextIndent"/>
+      </w:pPr>
+    </w:p>
+    <w:p>
+      <w:pPr>
+        <w:pStyle w:val="BodyTextIndent"/>
+        <w:rPr>
+          <w:u w:val="single"/>
+        </w:rPr>
+      </w:pPr>
+      <w:r>
+        <w:tab/>
+      </w:r>
+      <w:r>
+        <w:rPr>
+          <w:u w:val="single"/>
+        </w:rPr>
+        <w:t>Fourth Year</w:t>
+      </w:r>
+    </w:p>
+    <w:p>
+      <w:pPr>
+        <w:pStyle w:val="BodyTextIndent"/>
+        <w:rPr>
+          <w:u w:val="single"/>
+        </w:rPr>
+      </w:pPr>
+    </w:p>
+    <w:p>
+      <w:pPr>
+        <w:pStyle w:val="BodyTextIndent"/>
+      </w:pPr>
+      <w:r>
+        <w:tab/>
+        <w:t>PSC4700 Capstone in Political Science and Public Policy</w:t>
+      </w:r>
+    </w:p>
+    <w:p>
+      <w:pPr>
+        <w:pStyle w:val="BodyTextIndent"/>
+      </w:pPr>
+      <w:r>
+        <w:tab/>
+        <w:t>PSC4830 Political Science and Public Policy Internship</w:t>
+      </w:r>
+    </w:p>
+    <w:p>
+      <w:pPr>
+        <w:pStyle w:val="BodyTextIndent"/>
+      </w:pPr>
+    </w:p>
+    <w:p>
+      <w:pPr>
+        <w:pStyle w:val="BodyTextIndent"/>
+      </w:pPr>
+      <w:r>
+        <w:t xml:space="preserve">In practice, students often take these courses out of order depending on when they declare the major, whether they have transferred to the university, and when courses are offered. This means that first year students may be enrolled in 3000 level classes, and graduating seniors might be enrolled in a 1000 or 2000 level class.  </w:t>
+      </w:r>
+    </w:p>
+    <w:p>
+      <w:pPr>
+        <w:pStyle w:val="BodyTextIndent"/>
+        <w:ind w:left="1080"/>
+      </w:pPr>
+    </w:p>
+    <w:p>
+      <w:pPr>
+        <w:pStyle w:val="BodyTextIndent"/>
         <w:numPr>
           <w:ilvl w:val="0"/>
           <w:numId w:val="8"/>
         </w:numPr>
       </w:pPr>
       <w:r>
-        <w:t xml:space="preserve">Assess the evidence supporting extent to which Student Learning Outcomes have been achieved. Has achievement of Student Learning Outcomes changed over time? What do reports suggest about actions that could be taken to improve achievement of Student Learning Outcomes? Do the Student Learning Outcomes remain appropriate for preparation for the career or graduate education aspirations students might have? </w:t>
+        <w:t>Quality of co-curriculum</w:t>
+      </w:r>
+      <w:r>
+        <w:t xml:space="preserve"> - W</w:t>
+      </w:r>
+      <w:r>
+        <w:t>hat do the reports suggest about the quality of the co-curriculum and how the quality has changed over time? What do the reports suggest about actions that could be taken to improve quality of co-curricular offerings?</w:t>
       </w:r>
     </w:p>
     <w:p>
@@ -5754,7 +6490,8 @@
         </w:numPr>
       </w:pPr>
       <w:r>
-        <w:t xml:space="preserve">Quality of program assessment - in what ways could the assessment of the program be improved? </w:t>
+        <w:lastRenderedPageBreak/>
+        <w:t xml:space="preserve">Assess the evidence supporting extent to which Student Learning Outcomes have been achieved. Has achievement of Student Learning Outcomes changed over time? What do reports suggest about actions that could be taken to improve achievement of Student Learning Outcomes? Do the Student Learning Outcomes remain appropriate for preparation for the career or graduate education aspirations students might have? </w:t>
       </w:r>
     </w:p>
     <w:p>
@@ -5765,7 +6502,7 @@
         </w:numPr>
       </w:pPr>
       <w:r>
-        <w:t xml:space="preserve">How does the program compare on similar dimensions to peer institutions? </w:t>
+        <w:t xml:space="preserve">Quality of program assessment - in what ways could the assessment of the program be improved? </w:t>
       </w:r>
     </w:p>
     <w:p>
@@ -5776,7 +6513,7 @@
         </w:numPr>
       </w:pPr>
       <w:r>
-        <w:t>How does the program compare on similar dimensions to aspirant colleges and universities?</w:t>
+        <w:t xml:space="preserve">How does the program compare on similar dimensions to peer institutions? </w:t>
       </w:r>
     </w:p>
     <w:p>
@@ -5787,6 +6524,17 @@
         </w:numPr>
       </w:pPr>
       <w:r>
+        <w:t>How does the program compare on similar dimensions to aspirant colleges and universities?</w:t>
+      </w:r>
+    </w:p>
+    <w:p>
+      <w:pPr>
+        <w:numPr>
+          <w:ilvl w:val="0"/>
+          <w:numId w:val="8"/>
+        </w:numPr>
+      </w:pPr>
+      <w:r>
         <w:t>R</w:t>
       </w:r>
       <w:r>
@@ -5963,7 +6711,7 @@
     </w:p>
     <w:p/>
     <w:sectPr>
-      <w:headerReference w:type="default" r:id="rId13"/>
+      <w:headerReference w:type="default" r:id="rId14"/>
       <w:pgSz w:w="12240" w:h="15840"/>
       <w:pgMar w:top="1440" w:right="1440" w:bottom="1440" w:left="1440" w:header="720" w:footer="720" w:gutter="0"/>
       <w:cols w:space="720"/>
@@ -11540,7 +12288,7 @@
 </file>
 
 <file path=customXml/itemProps1.xml><?xml version="1.0" encoding="utf-8"?>
-<ds:datastoreItem xmlns:ds="http://schemas.openxmlformats.org/officeDocument/2006/customXml" ds:itemID="{2FD62D4D-4213-42F5-B9BE-1531C14A07CE}">
+<ds:datastoreItem xmlns:ds="http://schemas.openxmlformats.org/officeDocument/2006/customXml" ds:itemID="{36B95186-EBB1-4C91-B420-FBAF64195383}">
   <ds:schemaRefs>
     <ds:schemaRef ds:uri="http://schemas.openxmlformats.org/officeDocument/2006/bibliography"/>
   </ds:schemaRefs>

</xml_diff>